<commit_message>
personal contributions in documentation
</commit_message>
<xml_diff>
--- a/Assignment Documentation.docx
+++ b/Assignment Documentation.docx
@@ -1,6 +1,6 @@
 
 <file path=word/document.xml><?xml version="1.0" encoding="utf-8"?>
-<w:document xmlns:wpc="http://schemas.microsoft.com/office/word/2010/wordprocessingCanvas" xmlns:cx="http://schemas.microsoft.com/office/drawing/2014/chartex" xmlns:cx1="http://schemas.microsoft.com/office/drawing/2015/9/8/chartex" xmlns:mc="http://schemas.openxmlformats.org/markup-compatibility/2006" xmlns:o="urn:schemas-microsoft-com:office:office" xmlns:r="http://schemas.openxmlformats.org/officeDocument/2006/relationships" xmlns:m="http://schemas.openxmlformats.org/officeDocument/2006/math" xmlns:v="urn:schemas-microsoft-com:vml" xmlns:wp14="http://schemas.microsoft.com/office/word/2010/wordprocessingDrawing" xmlns:wp="http://schemas.openxmlformats.org/drawingml/2006/wordprocessingDrawing" xmlns:w10="urn:schemas-microsoft-com:office:word" xmlns:w="http://schemas.openxmlformats.org/wordprocessingml/2006/main" xmlns:w14="http://schemas.microsoft.com/office/word/2010/wordml" xmlns:w15="http://schemas.microsoft.com/office/word/2012/wordml" xmlns:w16se="http://schemas.microsoft.com/office/word/2015/wordml/symex" xmlns:wpg="http://schemas.microsoft.com/office/word/2010/wordprocessingGroup" xmlns:wpi="http://schemas.microsoft.com/office/word/2010/wordprocessingInk" xmlns:wne="http://schemas.microsoft.com/office/word/2006/wordml" xmlns:wps="http://schemas.microsoft.com/office/word/2010/wordprocessingShape" mc:Ignorable="w14 w15 w16se wp14">
+<w:document xmlns:wpc="http://schemas.microsoft.com/office/word/2010/wordprocessingCanvas" xmlns:cx="http://schemas.microsoft.com/office/drawing/2014/chartex" xmlns:cx1="http://schemas.microsoft.com/office/drawing/2015/9/8/chartex" xmlns:cx2="http://schemas.microsoft.com/office/drawing/2015/10/21/chartex" xmlns:cx3="http://schemas.microsoft.com/office/drawing/2016/5/9/chartex" xmlns:cx4="http://schemas.microsoft.com/office/drawing/2016/5/10/chartex" xmlns:cx5="http://schemas.microsoft.com/office/drawing/2016/5/11/chartex" xmlns:cx6="http://schemas.microsoft.com/office/drawing/2016/5/12/chartex" xmlns:cx7="http://schemas.microsoft.com/office/drawing/2016/5/13/chartex" xmlns:cx8="http://schemas.microsoft.com/office/drawing/2016/5/14/chartex" xmlns:mc="http://schemas.openxmlformats.org/markup-compatibility/2006" xmlns:aink="http://schemas.microsoft.com/office/drawing/2016/ink" xmlns:am3d="http://schemas.microsoft.com/office/drawing/2017/model3d" xmlns:o="urn:schemas-microsoft-com:office:office" xmlns:r="http://schemas.openxmlformats.org/officeDocument/2006/relationships" xmlns:m="http://schemas.openxmlformats.org/officeDocument/2006/math" xmlns:v="urn:schemas-microsoft-com:vml" xmlns:wp14="http://schemas.microsoft.com/office/word/2010/wordprocessingDrawing" xmlns:wp="http://schemas.openxmlformats.org/drawingml/2006/wordprocessingDrawing" xmlns:w10="urn:schemas-microsoft-com:office:word" xmlns:w="http://schemas.openxmlformats.org/wordprocessingml/2006/main" xmlns:w14="http://schemas.microsoft.com/office/word/2010/wordml" xmlns:w15="http://schemas.microsoft.com/office/word/2012/wordml" xmlns:w16cid="http://schemas.microsoft.com/office/word/2016/wordml/cid" xmlns:w16se="http://schemas.microsoft.com/office/word/2015/wordml/symex" xmlns:wpg="http://schemas.microsoft.com/office/word/2010/wordprocessingGroup" xmlns:wpi="http://schemas.microsoft.com/office/word/2010/wordprocessingInk" xmlns:wne="http://schemas.microsoft.com/office/word/2006/wordml" xmlns:wps="http://schemas.microsoft.com/office/word/2010/wordprocessingShape" mc:Ignorable="w14 w15 w16se w16cid wp14">
   <w:body>
     <w:sdt>
       <w:sdtPr>
@@ -2798,15 +2798,7 @@
       </w:r>
       <w:proofErr w:type="spellEnd"/>
       <w:r>
-        <w:t xml:space="preserve"> </w:t>
-      </w:r>
-      <w:proofErr w:type="gramStart"/>
-      <w:r>
-        <w:t>the @</w:t>
-      </w:r>
-      <w:proofErr w:type="gramEnd"/>
-      <w:r>
-        <w:t xml:space="preserve"> character for an email address. </w:t>
+        <w:t xml:space="preserve"> the @ character for an email address. </w:t>
       </w:r>
       <w:r>
         <w:t>The final technique, sanitization, is rather similar to the second technique but with one key difference. Instead of simply filtering out the potentially malicious characters, sanitization “corrects” the user’s input by automatically removing or changing any of these characters (oracle, No Date Given).</w:t>
@@ -4481,12 +4473,7 @@
               <w:jc w:val="center"/>
             </w:pPr>
             <w:r>
-              <w:t>Test 9: W3C Validation Te</w:t>
-            </w:r>
-            <w:bookmarkStart w:id="10" w:name="_GoBack"/>
-            <w:bookmarkEnd w:id="10"/>
-            <w:r>
-              <w:t>st</w:t>
+              <w:t>Test 9: W3C Validation Test</w:t>
             </w:r>
           </w:p>
         </w:tc>
@@ -4557,14 +4544,14 @@
           <w:sz w:val="28"/>
         </w:rPr>
       </w:pPr>
-      <w:bookmarkStart w:id="11" w:name="_Toc535157061"/>
+      <w:bookmarkStart w:id="10" w:name="_Toc535157061"/>
       <w:r>
         <w:rPr>
           <w:sz w:val="28"/>
         </w:rPr>
         <w:t>Testing Results</w:t>
       </w:r>
-      <w:bookmarkEnd w:id="11"/>
+      <w:bookmarkEnd w:id="10"/>
     </w:p>
     <w:tbl>
       <w:tblPr>
@@ -5399,7 +5386,7 @@
           <w:u w:val="single"/>
         </w:rPr>
       </w:pPr>
-      <w:bookmarkStart w:id="12" w:name="_Toc535157062"/>
+      <w:bookmarkStart w:id="11" w:name="_Toc535157062"/>
       <w:r>
         <w:rPr>
           <w:sz w:val="32"/>
@@ -5408,7 +5395,7 @@
         <w:lastRenderedPageBreak/>
         <w:t>Analysis and Recommendations</w:t>
       </w:r>
-      <w:bookmarkEnd w:id="12"/>
+      <w:bookmarkEnd w:id="11"/>
     </w:p>
     <w:p>
       <w:r>
@@ -5469,7 +5456,7 @@
           <w:u w:val="single"/>
         </w:rPr>
       </w:pPr>
-      <w:bookmarkStart w:id="13" w:name="_Toc535157063"/>
+      <w:bookmarkStart w:id="12" w:name="_Toc535157063"/>
       <w:r>
         <w:rPr>
           <w:sz w:val="32"/>
@@ -5478,7 +5465,7 @@
         <w:lastRenderedPageBreak/>
         <w:t>User Guide</w:t>
       </w:r>
-      <w:bookmarkEnd w:id="13"/>
+      <w:bookmarkEnd w:id="12"/>
     </w:p>
     <w:p>
       <w:pPr>
@@ -5902,7 +5889,7 @@
           <w:u w:val="single"/>
         </w:rPr>
       </w:pPr>
-      <w:bookmarkStart w:id="14" w:name="_Toc535157064"/>
+      <w:bookmarkStart w:id="13" w:name="_Toc535157064"/>
       <w:r>
         <w:rPr>
           <w:sz w:val="32"/>
@@ -5911,34 +5898,34 @@
         <w:lastRenderedPageBreak/>
         <w:t>Individual Contributions</w:t>
       </w:r>
+      <w:bookmarkEnd w:id="13"/>
+    </w:p>
+    <w:p>
+      <w:r>
+        <w:t xml:space="preserve">Just after the teams for this assignment were announced and thus we knew we would be working together, we organised to meet up during one of our Friday lab sessions to organise ourselves and decide who was doing what for the project. </w:t>
+      </w:r>
+      <w:r>
+        <w:t>We used the recommended roles as a template for our task assignment, but we made a few adjustments to make it better suit the skillset of each of the members of the team. Eventually, we decided upon the below allocation of tasks</w:t>
+      </w:r>
+      <w:r>
+        <w:t>:</w:t>
+      </w:r>
+    </w:p>
+    <w:p>
+      <w:pPr>
+        <w:pStyle w:val="Heading2"/>
+        <w:rPr>
+          <w:sz w:val="28"/>
+        </w:rPr>
+      </w:pPr>
+      <w:bookmarkStart w:id="14" w:name="_Toc535157065"/>
+      <w:r>
+        <w:rPr>
+          <w:sz w:val="28"/>
+        </w:rPr>
+        <w:t>Vinay Tailor</w:t>
+      </w:r>
       <w:bookmarkEnd w:id="14"/>
-    </w:p>
-    <w:p>
-      <w:r>
-        <w:t xml:space="preserve">Just after the teams for this assignment were announced and thus we knew we would be working together, we organised to meet up during one of our Friday lab sessions to organise ourselves and decide who was doing what for the project. </w:t>
-      </w:r>
-      <w:r>
-        <w:t>We used the recommended roles as a template for our task assignment, but we made a few adjustments to make it better suit the skillset of each of the members of the team. Eventually, we decided upon the below allocation of tasks</w:t>
-      </w:r>
-      <w:r>
-        <w:t>:</w:t>
-      </w:r>
-    </w:p>
-    <w:p>
-      <w:pPr>
-        <w:pStyle w:val="Heading2"/>
-        <w:rPr>
-          <w:sz w:val="28"/>
-        </w:rPr>
-      </w:pPr>
-      <w:bookmarkStart w:id="15" w:name="_Toc535157065"/>
-      <w:r>
-        <w:rPr>
-          <w:sz w:val="28"/>
-        </w:rPr>
-        <w:t>Vinay Tailor</w:t>
-      </w:r>
-      <w:bookmarkEnd w:id="15"/>
     </w:p>
     <w:p>
       <w:pPr>
@@ -6072,30 +6059,14 @@
           <w:sz w:val="28"/>
         </w:rPr>
       </w:pPr>
-      <w:bookmarkStart w:id="16" w:name="_Toc535157066"/>
-      <w:proofErr w:type="spellStart"/>
+      <w:bookmarkStart w:id="15" w:name="_Toc535157066"/>
       <w:r>
         <w:rPr>
           <w:sz w:val="28"/>
         </w:rPr>
-        <w:t>Mykolas</w:t>
-      </w:r>
-      <w:proofErr w:type="spellEnd"/>
-      <w:r>
-        <w:rPr>
-          <w:sz w:val="28"/>
-        </w:rPr>
-        <w:t xml:space="preserve"> </w:t>
-      </w:r>
-      <w:proofErr w:type="spellStart"/>
-      <w:r>
-        <w:rPr>
-          <w:sz w:val="28"/>
-        </w:rPr>
-        <w:t>Kaminskas</w:t>
-      </w:r>
-      <w:bookmarkEnd w:id="16"/>
-      <w:proofErr w:type="spellEnd"/>
+        <w:t>Mykolas Kaminskas</w:t>
+      </w:r>
+      <w:bookmarkEnd w:id="15"/>
     </w:p>
     <w:p>
       <w:pPr>
@@ -6138,22 +6109,6 @@
     </w:p>
     <w:p>
       <w:pPr>
-        <w:pStyle w:val="Heading2"/>
-        <w:rPr>
-          <w:sz w:val="28"/>
-        </w:rPr>
-      </w:pPr>
-      <w:bookmarkStart w:id="17" w:name="_Toc535157067"/>
-      <w:r>
-        <w:rPr>
-          <w:sz w:val="28"/>
-        </w:rPr>
-        <w:t>Matthew Baber</w:t>
-      </w:r>
-      <w:bookmarkEnd w:id="17"/>
-    </w:p>
-    <w:p>
-      <w:pPr>
         <w:pStyle w:val="ListParagraph"/>
         <w:numPr>
           <w:ilvl w:val="0"/>
@@ -6161,6 +6116,87 @@
         </w:numPr>
       </w:pPr>
       <w:r>
+        <w:t>Sunnitisation</w:t>
+      </w:r>
+    </w:p>
+    <w:p>
+      <w:pPr>
+        <w:pStyle w:val="ListParagraph"/>
+        <w:numPr>
+          <w:ilvl w:val="0"/>
+          <w:numId w:val="4"/>
+        </w:numPr>
+      </w:pPr>
+      <w:r>
+        <w:t>Validation</w:t>
+      </w:r>
+    </w:p>
+    <w:p>
+      <w:pPr>
+        <w:pStyle w:val="ListParagraph"/>
+        <w:numPr>
+          <w:ilvl w:val="0"/>
+          <w:numId w:val="4"/>
+        </w:numPr>
+      </w:pPr>
+      <w:r>
+        <w:t>Login and register system</w:t>
+      </w:r>
+    </w:p>
+    <w:p>
+      <w:pPr>
+        <w:pStyle w:val="ListParagraph"/>
+        <w:numPr>
+          <w:ilvl w:val="0"/>
+          <w:numId w:val="4"/>
+        </w:numPr>
+      </w:pPr>
+      <w:r>
+        <w:t>SQL queries</w:t>
+      </w:r>
+      <w:r>
+        <w:t xml:space="preserve"> and SQL wrapper</w:t>
+      </w:r>
+      <w:bookmarkStart w:id="16" w:name="_GoBack"/>
+      <w:bookmarkEnd w:id="16"/>
+    </w:p>
+    <w:p>
+      <w:pPr>
+        <w:pStyle w:val="ListParagraph"/>
+        <w:numPr>
+          <w:ilvl w:val="0"/>
+          <w:numId w:val="4"/>
+        </w:numPr>
+      </w:pPr>
+      <w:r>
+        <w:t>Sessions</w:t>
+      </w:r>
+    </w:p>
+    <w:p>
+      <w:pPr>
+        <w:pStyle w:val="Heading2"/>
+        <w:rPr>
+          <w:sz w:val="28"/>
+        </w:rPr>
+      </w:pPr>
+      <w:bookmarkStart w:id="17" w:name="_Toc535157067"/>
+      <w:r>
+        <w:rPr>
+          <w:sz w:val="28"/>
+        </w:rPr>
+        <w:t>Matthew Baber</w:t>
+      </w:r>
+      <w:bookmarkEnd w:id="17"/>
+    </w:p>
+    <w:p>
+      <w:pPr>
+        <w:pStyle w:val="ListParagraph"/>
+        <w:numPr>
+          <w:ilvl w:val="0"/>
+          <w:numId w:val="4"/>
+        </w:numPr>
+      </w:pPr>
+      <w:r>
         <w:t>Documentation</w:t>
       </w:r>
     </w:p>
@@ -6272,7 +6308,6 @@
           <w:sz w:val="32"/>
           <w:u w:val="single"/>
         </w:rPr>
-        <w:lastRenderedPageBreak/>
         <w:t>Bibliography</w:t>
       </w:r>
       <w:bookmarkEnd w:id="18"/>
@@ -6902,6 +6937,7 @@
     </w:p>
     <w:p>
       <w:r>
+        <w:lastRenderedPageBreak/>
         <w:t xml:space="preserve">OWASP (2014) </w:t>
       </w:r>
       <w:r>
@@ -6953,7 +6989,6 @@
     </w:p>
     <w:p>
       <w:r>
-        <w:lastRenderedPageBreak/>
         <w:t xml:space="preserve">Mike Chapple (2009) </w:t>
       </w:r>
       <w:r>
@@ -7022,7 +7057,7 @@
 </file>
 
 <file path=word/numbering.xml><?xml version="1.0" encoding="utf-8"?>
-<w:numbering xmlns:wpc="http://schemas.microsoft.com/office/word/2010/wordprocessingCanvas" xmlns:cx="http://schemas.microsoft.com/office/drawing/2014/chartex" xmlns:cx1="http://schemas.microsoft.com/office/drawing/2015/9/8/chartex" xmlns:mc="http://schemas.openxmlformats.org/markup-compatibility/2006" xmlns:o="urn:schemas-microsoft-com:office:office" xmlns:r="http://schemas.openxmlformats.org/officeDocument/2006/relationships" xmlns:m="http://schemas.openxmlformats.org/officeDocument/2006/math" xmlns:v="urn:schemas-microsoft-com:vml" xmlns:wp14="http://schemas.microsoft.com/office/word/2010/wordprocessingDrawing" xmlns:wp="http://schemas.openxmlformats.org/drawingml/2006/wordprocessingDrawing" xmlns:w10="urn:schemas-microsoft-com:office:word" xmlns:w="http://schemas.openxmlformats.org/wordprocessingml/2006/main" xmlns:w14="http://schemas.microsoft.com/office/word/2010/wordml" xmlns:w15="http://schemas.microsoft.com/office/word/2012/wordml" xmlns:w16se="http://schemas.microsoft.com/office/word/2015/wordml/symex" xmlns:wpg="http://schemas.microsoft.com/office/word/2010/wordprocessingGroup" xmlns:wpi="http://schemas.microsoft.com/office/word/2010/wordprocessingInk" xmlns:wne="http://schemas.microsoft.com/office/word/2006/wordml" xmlns:wps="http://schemas.microsoft.com/office/word/2010/wordprocessingShape" mc:Ignorable="w14 w15 w16se wp14">
+<w:numbering xmlns:wpc="http://schemas.microsoft.com/office/word/2010/wordprocessingCanvas" xmlns:cx="http://schemas.microsoft.com/office/drawing/2014/chartex" xmlns:cx1="http://schemas.microsoft.com/office/drawing/2015/9/8/chartex" xmlns:cx2="http://schemas.microsoft.com/office/drawing/2015/10/21/chartex" xmlns:cx3="http://schemas.microsoft.com/office/drawing/2016/5/9/chartex" xmlns:cx4="http://schemas.microsoft.com/office/drawing/2016/5/10/chartex" xmlns:cx5="http://schemas.microsoft.com/office/drawing/2016/5/11/chartex" xmlns:cx6="http://schemas.microsoft.com/office/drawing/2016/5/12/chartex" xmlns:cx7="http://schemas.microsoft.com/office/drawing/2016/5/13/chartex" xmlns:cx8="http://schemas.microsoft.com/office/drawing/2016/5/14/chartex" xmlns:mc="http://schemas.openxmlformats.org/markup-compatibility/2006" xmlns:aink="http://schemas.microsoft.com/office/drawing/2016/ink" xmlns:am3d="http://schemas.microsoft.com/office/drawing/2017/model3d" xmlns:o="urn:schemas-microsoft-com:office:office" xmlns:r="http://schemas.openxmlformats.org/officeDocument/2006/relationships" xmlns:m="http://schemas.openxmlformats.org/officeDocument/2006/math" xmlns:v="urn:schemas-microsoft-com:vml" xmlns:wp14="http://schemas.microsoft.com/office/word/2010/wordprocessingDrawing" xmlns:wp="http://schemas.openxmlformats.org/drawingml/2006/wordprocessingDrawing" xmlns:w10="urn:schemas-microsoft-com:office:word" xmlns:w="http://schemas.openxmlformats.org/wordprocessingml/2006/main" xmlns:w14="http://schemas.microsoft.com/office/word/2010/wordml" xmlns:w15="http://schemas.microsoft.com/office/word/2012/wordml" xmlns:w16cid="http://schemas.microsoft.com/office/word/2016/wordml/cid" xmlns:w16se="http://schemas.microsoft.com/office/word/2015/wordml/symex" xmlns:wpg="http://schemas.microsoft.com/office/word/2010/wordprocessingGroup" xmlns:wpi="http://schemas.microsoft.com/office/word/2010/wordprocessingInk" xmlns:wne="http://schemas.microsoft.com/office/word/2006/wordml" xmlns:wps="http://schemas.microsoft.com/office/word/2010/wordprocessingShape" mc:Ignorable="w14 w15 w16se w16cid wp14">
   <w:abstractNum w:abstractNumId="0" w15:restartNumberingAfterBreak="0">
     <w:nsid w:val="01F12CC9"/>
     <w:multiLevelType w:val="hybridMultilevel"/>
@@ -7491,7 +7526,7 @@
 </file>
 
 <file path=word/styles.xml><?xml version="1.0" encoding="utf-8"?>
-<w:styles xmlns:mc="http://schemas.openxmlformats.org/markup-compatibility/2006" xmlns:r="http://schemas.openxmlformats.org/officeDocument/2006/relationships" xmlns:w="http://schemas.openxmlformats.org/wordprocessingml/2006/main" xmlns:w14="http://schemas.microsoft.com/office/word/2010/wordml" xmlns:w15="http://schemas.microsoft.com/office/word/2012/wordml" xmlns:w16se="http://schemas.microsoft.com/office/word/2015/wordml/symex" mc:Ignorable="w14 w15 w16se">
+<w:styles xmlns:mc="http://schemas.openxmlformats.org/markup-compatibility/2006" xmlns:r="http://schemas.openxmlformats.org/officeDocument/2006/relationships" xmlns:w="http://schemas.openxmlformats.org/wordprocessingml/2006/main" xmlns:w14="http://schemas.microsoft.com/office/word/2010/wordml" xmlns:w15="http://schemas.microsoft.com/office/word/2012/wordml" xmlns:w16cid="http://schemas.microsoft.com/office/word/2016/wordml/cid" xmlns:w16se="http://schemas.microsoft.com/office/word/2015/wordml/symex" mc:Ignorable="w14 w15 w16se w16cid">
   <w:docDefaults>
     <w:rPrDefault>
       <w:rPr>
@@ -7507,7 +7542,7 @@
       </w:pPr>
     </w:pPrDefault>
   </w:docDefaults>
-  <w:latentStyles w:defLockedState="0" w:defUIPriority="99" w:defSemiHidden="0" w:defUnhideWhenUsed="0" w:defQFormat="0" w:count="371">
+  <w:latentStyles w:defLockedState="0" w:defUIPriority="99" w:defSemiHidden="0" w:defUnhideWhenUsed="0" w:defQFormat="0" w:count="375">
     <w:lsdException w:name="Normal" w:uiPriority="0" w:qFormat="1"/>
     <w:lsdException w:name="heading 1" w:uiPriority="9" w:qFormat="1"/>
     <w:lsdException w:name="heading 2" w:semiHidden="1" w:uiPriority="9" w:unhideWhenUsed="1" w:qFormat="1"/>
@@ -7613,7 +7648,6 @@
     <w:lsdException w:name="HTML Sample" w:semiHidden="1" w:unhideWhenUsed="1"/>
     <w:lsdException w:name="HTML Typewriter" w:semiHidden="1" w:unhideWhenUsed="1"/>
     <w:lsdException w:name="HTML Variable" w:semiHidden="1" w:unhideWhenUsed="1"/>
-    <w:lsdException w:name="Normal Table" w:semiHidden="1" w:unhideWhenUsed="1"/>
     <w:lsdException w:name="annotation subject" w:semiHidden="1" w:unhideWhenUsed="1"/>
     <w:lsdException w:name="No List" w:semiHidden="1" w:unhideWhenUsed="1"/>
     <w:lsdException w:name="Outline List 1" w:semiHidden="1" w:unhideWhenUsed="1"/>
@@ -7657,10 +7691,8 @@
     <w:lsdException w:name="Table Elegant" w:semiHidden="1" w:unhideWhenUsed="1"/>
     <w:lsdException w:name="Table Professional" w:semiHidden="1" w:unhideWhenUsed="1"/>
     <w:lsdException w:name="Table Subtle 1" w:semiHidden="1" w:unhideWhenUsed="1"/>
-    <w:lsdException w:name="Table Subtle 2" w:semiHidden="1" w:unhideWhenUsed="1"/>
     <w:lsdException w:name="Table Web 1" w:semiHidden="1" w:unhideWhenUsed="1"/>
     <w:lsdException w:name="Table Web 2" w:semiHidden="1" w:unhideWhenUsed="1"/>
-    <w:lsdException w:name="Table Web 3" w:semiHidden="1" w:unhideWhenUsed="1"/>
     <w:lsdException w:name="Balloon Text" w:semiHidden="1" w:unhideWhenUsed="1"/>
     <w:lsdException w:name="Table Grid" w:uiPriority="59"/>
     <w:lsdException w:name="Table Theme" w:semiHidden="1" w:unhideWhenUsed="1"/>
@@ -7879,6 +7911,10 @@
     <w:lsdException w:name="List Table 5 Dark Accent 6" w:uiPriority="50"/>
     <w:lsdException w:name="List Table 6 Colorful Accent 6" w:uiPriority="51"/>
     <w:lsdException w:name="List Table 7 Colorful Accent 6" w:uiPriority="52"/>
+    <w:lsdException w:name="Mention" w:semiHidden="1" w:unhideWhenUsed="1"/>
+    <w:lsdException w:name="Smart Hyperlink" w:semiHidden="1" w:unhideWhenUsed="1"/>
+    <w:lsdException w:name="Hashtag" w:semiHidden="1" w:unhideWhenUsed="1"/>
+    <w:lsdException w:name="Unresolved Mention" w:semiHidden="1" w:unhideWhenUsed="1"/>
   </w:latentStyles>
   <w:style w:type="paragraph" w:default="1" w:styleId="Normal">
     <w:name w:val="Normal"/>
@@ -8536,7 +8572,7 @@
 </file>
 
 <file path=customXml/itemProps1.xml><?xml version="1.0" encoding="utf-8"?>
-<ds:datastoreItem xmlns:ds="http://schemas.openxmlformats.org/officeDocument/2006/customXml" ds:itemID="{02FF67AC-DAA0-49B5-AEF1-AA0236940973}">
+<ds:datastoreItem xmlns:ds="http://schemas.openxmlformats.org/officeDocument/2006/customXml" ds:itemID="{AEB02BE2-C6AE-A340-BCEA-B029D5C56E09}">
   <ds:schemaRefs>
     <ds:schemaRef ds:uri="http://schemas.openxmlformats.org/officeDocument/2006/bibliography"/>
   </ds:schemaRefs>

</xml_diff>

<commit_message>
slight changes to documentation
</commit_message>
<xml_diff>
--- a/Assignment Documentation.docx
+++ b/Assignment Documentation.docx
@@ -1,6 +1,6 @@
 
 <file path=word/document.xml><?xml version="1.0" encoding="utf-8"?>
-<w:document xmlns:wpc="http://schemas.microsoft.com/office/word/2010/wordprocessingCanvas" xmlns:cx="http://schemas.microsoft.com/office/drawing/2014/chartex" xmlns:cx1="http://schemas.microsoft.com/office/drawing/2015/9/8/chartex" xmlns:cx2="http://schemas.microsoft.com/office/drawing/2015/10/21/chartex" xmlns:cx3="http://schemas.microsoft.com/office/drawing/2016/5/9/chartex" xmlns:cx4="http://schemas.microsoft.com/office/drawing/2016/5/10/chartex" xmlns:cx5="http://schemas.microsoft.com/office/drawing/2016/5/11/chartex" xmlns:cx6="http://schemas.microsoft.com/office/drawing/2016/5/12/chartex" xmlns:cx7="http://schemas.microsoft.com/office/drawing/2016/5/13/chartex" xmlns:cx8="http://schemas.microsoft.com/office/drawing/2016/5/14/chartex" xmlns:mc="http://schemas.openxmlformats.org/markup-compatibility/2006" xmlns:aink="http://schemas.microsoft.com/office/drawing/2016/ink" xmlns:am3d="http://schemas.microsoft.com/office/drawing/2017/model3d" xmlns:o="urn:schemas-microsoft-com:office:office" xmlns:r="http://schemas.openxmlformats.org/officeDocument/2006/relationships" xmlns:m="http://schemas.openxmlformats.org/officeDocument/2006/math" xmlns:v="urn:schemas-microsoft-com:vml" xmlns:wp14="http://schemas.microsoft.com/office/word/2010/wordprocessingDrawing" xmlns:wp="http://schemas.openxmlformats.org/drawingml/2006/wordprocessingDrawing" xmlns:w10="urn:schemas-microsoft-com:office:word" xmlns:w="http://schemas.openxmlformats.org/wordprocessingml/2006/main" xmlns:w14="http://schemas.microsoft.com/office/word/2010/wordml" xmlns:w15="http://schemas.microsoft.com/office/word/2012/wordml" xmlns:w16cid="http://schemas.microsoft.com/office/word/2016/wordml/cid" xmlns:w16se="http://schemas.microsoft.com/office/word/2015/wordml/symex" xmlns:wpg="http://schemas.microsoft.com/office/word/2010/wordprocessingGroup" xmlns:wpi="http://schemas.microsoft.com/office/word/2010/wordprocessingInk" xmlns:wne="http://schemas.microsoft.com/office/word/2006/wordml" xmlns:wps="http://schemas.microsoft.com/office/word/2010/wordprocessingShape" mc:Ignorable="w14 w15 w16se w16cid wp14">
+<w:document xmlns:wpc="http://schemas.microsoft.com/office/word/2010/wordprocessingCanvas" xmlns:cx="http://schemas.microsoft.com/office/drawing/2014/chartex" xmlns:cx1="http://schemas.microsoft.com/office/drawing/2015/9/8/chartex" xmlns:mc="http://schemas.openxmlformats.org/markup-compatibility/2006" xmlns:o="urn:schemas-microsoft-com:office:office" xmlns:r="http://schemas.openxmlformats.org/officeDocument/2006/relationships" xmlns:m="http://schemas.openxmlformats.org/officeDocument/2006/math" xmlns:v="urn:schemas-microsoft-com:vml" xmlns:wp14="http://schemas.microsoft.com/office/word/2010/wordprocessingDrawing" xmlns:wp="http://schemas.openxmlformats.org/drawingml/2006/wordprocessingDrawing" xmlns:w10="urn:schemas-microsoft-com:office:word" xmlns:w="http://schemas.openxmlformats.org/wordprocessingml/2006/main" xmlns:w14="http://schemas.microsoft.com/office/word/2010/wordml" xmlns:w15="http://schemas.microsoft.com/office/word/2012/wordml" xmlns:w16se="http://schemas.microsoft.com/office/word/2015/wordml/symex" xmlns:wpg="http://schemas.microsoft.com/office/word/2010/wordprocessingGroup" xmlns:wpi="http://schemas.microsoft.com/office/word/2010/wordprocessingInk" xmlns:wne="http://schemas.microsoft.com/office/word/2006/wordml" xmlns:wps="http://schemas.microsoft.com/office/word/2010/wordprocessingShape" mc:Ignorable="w14 w15 w16se wp14">
   <w:body>
     <w:sdt>
       <w:sdtPr>
@@ -958,18 +958,18 @@
                                 <w:sdt>
                                   <w:sdtPr>
                                     <w:rPr>
+                                      <w:rFonts w:asciiTheme="majorHAnsi" w:eastAsiaTheme="majorEastAsia" w:hAnsiTheme="majorHAnsi" w:cstheme="majorBidi"/>
                                       <w:b/>
                                       <w:bCs/>
-                                      <w:color w:val="000000" w:themeColor="text1"/>
-                                      <w:sz w:val="32"/>
-                                      <w:szCs w:val="32"/>
+                                      <w:color w:val="4F81BD" w:themeColor="accent1"/>
+                                      <w:sz w:val="28"/>
+                                      <w:szCs w:val="26"/>
                                     </w:rPr>
                                     <w:alias w:val="Author"/>
                                     <w:id w:val="15866544"/>
                                     <w:dataBinding w:prefixMappings="xmlns:ns0='http://schemas.openxmlformats.org/package/2006/metadata/core-properties' xmlns:ns1='http://purl.org/dc/elements/1.1/'" w:xpath="/ns0:coreProperties[1]/ns1:creator[1]" w:storeItemID="{6C3C8BC8-F283-45AE-878A-BAB7291924A1}"/>
                                     <w:text/>
                                   </w:sdtPr>
-                                  <w:sdtEndPr/>
                                   <w:sdtContent>
                                     <w:p>
                                       <w:pPr>
@@ -983,13 +983,14 @@
                                       </w:pPr>
                                       <w:r>
                                         <w:rPr>
+                                          <w:rFonts w:asciiTheme="majorHAnsi" w:eastAsiaTheme="majorEastAsia" w:hAnsiTheme="majorHAnsi" w:cstheme="majorBidi"/>
                                           <w:b/>
                                           <w:bCs/>
-                                          <w:color w:val="000000" w:themeColor="text1"/>
-                                          <w:sz w:val="32"/>
-                                          <w:szCs w:val="32"/>
+                                          <w:color w:val="4F81BD" w:themeColor="accent1"/>
+                                          <w:sz w:val="28"/>
+                                          <w:szCs w:val="26"/>
                                         </w:rPr>
-                                        <w:t>Matthew Baber</w:t>
+                                        <w:t>18-3110-AN</w:t>
                                       </w:r>
                                     </w:p>
                                   </w:sdtContent>
@@ -1148,18 +1149,18 @@
                           <w:sdt>
                             <w:sdtPr>
                               <w:rPr>
+                                <w:rFonts w:asciiTheme="majorHAnsi" w:eastAsiaTheme="majorEastAsia" w:hAnsiTheme="majorHAnsi" w:cstheme="majorBidi"/>
                                 <w:b/>
                                 <w:bCs/>
-                                <w:color w:val="000000" w:themeColor="text1"/>
-                                <w:sz w:val="32"/>
-                                <w:szCs w:val="32"/>
+                                <w:color w:val="4F81BD" w:themeColor="accent1"/>
+                                <w:sz w:val="28"/>
+                                <w:szCs w:val="26"/>
                               </w:rPr>
                               <w:alias w:val="Author"/>
                               <w:id w:val="15866544"/>
                               <w:dataBinding w:prefixMappings="xmlns:ns0='http://schemas.openxmlformats.org/package/2006/metadata/core-properties' xmlns:ns1='http://purl.org/dc/elements/1.1/'" w:xpath="/ns0:coreProperties[1]/ns1:creator[1]" w:storeItemID="{6C3C8BC8-F283-45AE-878A-BAB7291924A1}"/>
                               <w:text/>
                             </w:sdtPr>
-                            <w:sdtEndPr/>
                             <w:sdtContent>
                               <w:p>
                                 <w:pPr>
@@ -1173,13 +1174,14 @@
                                 </w:pPr>
                                 <w:r>
                                   <w:rPr>
+                                    <w:rFonts w:asciiTheme="majorHAnsi" w:eastAsiaTheme="majorEastAsia" w:hAnsiTheme="majorHAnsi" w:cstheme="majorBidi"/>
                                     <w:b/>
                                     <w:bCs/>
-                                    <w:color w:val="000000" w:themeColor="text1"/>
-                                    <w:sz w:val="32"/>
-                                    <w:szCs w:val="32"/>
+                                    <w:color w:val="4F81BD" w:themeColor="accent1"/>
+                                    <w:sz w:val="28"/>
+                                    <w:szCs w:val="26"/>
                                   </w:rPr>
-                                  <w:t>Matthew Baber</w:t>
+                                  <w:t>18-3110-AN</w:t>
                                 </w:r>
                               </w:p>
                             </w:sdtContent>
@@ -1238,7 +1240,12 @@
             <w:pStyle w:val="TOCHeading"/>
           </w:pPr>
           <w:r>
-            <w:t>Contents</w:t>
+            <w:t>Conte</w:t>
+          </w:r>
+          <w:bookmarkStart w:id="0" w:name="_GoBack"/>
+          <w:bookmarkEnd w:id="0"/>
+          <w:r>
+            <w:t>nts</w:t>
           </w:r>
         </w:p>
         <w:p>
@@ -1262,7 +1269,7 @@
           <w:r>
             <w:fldChar w:fldCharType="separate"/>
           </w:r>
-          <w:hyperlink w:anchor="_Toc535157051" w:history="1">
+          <w:hyperlink w:anchor="_Toc535188830" w:history="1">
             <w:r>
               <w:rPr>
                 <w:rStyle w:val="Hyperlink"/>
@@ -1289,7 +1296,7 @@
                 <w:noProof/>
                 <w:webHidden/>
               </w:rPr>
-              <w:instrText xml:space="preserve"> PAGEREF _Toc535157051 \h </w:instrText>
+              <w:instrText xml:space="preserve"> PAGEREF _Toc535188830 \h </w:instrText>
             </w:r>
             <w:r>
               <w:rPr>
@@ -1332,7 +1339,7 @@
               <w:lang w:eastAsia="en-GB"/>
             </w:rPr>
           </w:pPr>
-          <w:hyperlink w:anchor="_Toc535157052" w:history="1">
+          <w:hyperlink w:anchor="_Toc535188831" w:history="1">
             <w:r>
               <w:rPr>
                 <w:rStyle w:val="Hyperlink"/>
@@ -1359,7 +1366,7 @@
                 <w:noProof/>
                 <w:webHidden/>
               </w:rPr>
-              <w:instrText xml:space="preserve"> PAGEREF _Toc535157052 \h </w:instrText>
+              <w:instrText xml:space="preserve"> PAGEREF _Toc535188831 \h </w:instrText>
             </w:r>
             <w:r>
               <w:rPr>
@@ -1402,7 +1409,7 @@
               <w:lang w:eastAsia="en-GB"/>
             </w:rPr>
           </w:pPr>
-          <w:hyperlink w:anchor="_Toc535157053" w:history="1">
+          <w:hyperlink w:anchor="_Toc535188832" w:history="1">
             <w:r>
               <w:rPr>
                 <w:rStyle w:val="Hyperlink"/>
@@ -1429,7 +1436,7 @@
                 <w:noProof/>
                 <w:webHidden/>
               </w:rPr>
-              <w:instrText xml:space="preserve"> PAGEREF _Toc535157053 \h </w:instrText>
+              <w:instrText xml:space="preserve"> PAGEREF _Toc535188832 \h </w:instrText>
             </w:r>
             <w:r>
               <w:rPr>
@@ -1472,7 +1479,7 @@
               <w:lang w:eastAsia="en-GB"/>
             </w:rPr>
           </w:pPr>
-          <w:hyperlink w:anchor="_Toc535157054" w:history="1">
+          <w:hyperlink w:anchor="_Toc535188833" w:history="1">
             <w:r>
               <w:rPr>
                 <w:rStyle w:val="Hyperlink"/>
@@ -1499,7 +1506,7 @@
                 <w:noProof/>
                 <w:webHidden/>
               </w:rPr>
-              <w:instrText xml:space="preserve"> PAGEREF _Toc535157054 \h </w:instrText>
+              <w:instrText xml:space="preserve"> PAGEREF _Toc535188833 \h </w:instrText>
             </w:r>
             <w:r>
               <w:rPr>
@@ -1542,7 +1549,7 @@
               <w:lang w:eastAsia="en-GB"/>
             </w:rPr>
           </w:pPr>
-          <w:hyperlink w:anchor="_Toc535157055" w:history="1">
+          <w:hyperlink w:anchor="_Toc535188834" w:history="1">
             <w:r>
               <w:rPr>
                 <w:rStyle w:val="Hyperlink"/>
@@ -1569,7 +1576,7 @@
                 <w:noProof/>
                 <w:webHidden/>
               </w:rPr>
-              <w:instrText xml:space="preserve"> PAGEREF _Toc535157055 \h </w:instrText>
+              <w:instrText xml:space="preserve"> PAGEREF _Toc535188834 \h </w:instrText>
             </w:r>
             <w:r>
               <w:rPr>
@@ -1612,7 +1619,7 @@
               <w:lang w:eastAsia="en-GB"/>
             </w:rPr>
           </w:pPr>
-          <w:hyperlink w:anchor="_Toc535157056" w:history="1">
+          <w:hyperlink w:anchor="_Toc535188835" w:history="1">
             <w:r>
               <w:rPr>
                 <w:rStyle w:val="Hyperlink"/>
@@ -1639,7 +1646,7 @@
                 <w:noProof/>
                 <w:webHidden/>
               </w:rPr>
-              <w:instrText xml:space="preserve"> PAGEREF _Toc535157056 \h </w:instrText>
+              <w:instrText xml:space="preserve"> PAGEREF _Toc535188835 \h </w:instrText>
             </w:r>
             <w:r>
               <w:rPr>
@@ -1682,7 +1689,7 @@
               <w:lang w:eastAsia="en-GB"/>
             </w:rPr>
           </w:pPr>
-          <w:hyperlink w:anchor="_Toc535157057" w:history="1">
+          <w:hyperlink w:anchor="_Toc535188836" w:history="1">
             <w:r>
               <w:rPr>
                 <w:rStyle w:val="Hyperlink"/>
@@ -1709,7 +1716,7 @@
                 <w:noProof/>
                 <w:webHidden/>
               </w:rPr>
-              <w:instrText xml:space="preserve"> PAGEREF _Toc535157057 \h </w:instrText>
+              <w:instrText xml:space="preserve"> PAGEREF _Toc535188836 \h </w:instrText>
             </w:r>
             <w:r>
               <w:rPr>
@@ -1752,7 +1759,7 @@
               <w:lang w:eastAsia="en-GB"/>
             </w:rPr>
           </w:pPr>
-          <w:hyperlink w:anchor="_Toc535157058" w:history="1">
+          <w:hyperlink w:anchor="_Toc535188837" w:history="1">
             <w:r>
               <w:rPr>
                 <w:rStyle w:val="Hyperlink"/>
@@ -1779,7 +1786,7 @@
                 <w:noProof/>
                 <w:webHidden/>
               </w:rPr>
-              <w:instrText xml:space="preserve"> PAGEREF _Toc535157058 \h </w:instrText>
+              <w:instrText xml:space="preserve"> PAGEREF _Toc535188837 \h </w:instrText>
             </w:r>
             <w:r>
               <w:rPr>
@@ -1822,7 +1829,7 @@
               <w:lang w:eastAsia="en-GB"/>
             </w:rPr>
           </w:pPr>
-          <w:hyperlink w:anchor="_Toc535157059" w:history="1">
+          <w:hyperlink w:anchor="_Toc535188838" w:history="1">
             <w:r>
               <w:rPr>
                 <w:rStyle w:val="Hyperlink"/>
@@ -1849,7 +1856,7 @@
                 <w:noProof/>
                 <w:webHidden/>
               </w:rPr>
-              <w:instrText xml:space="preserve"> PAGEREF _Toc535157059 \h </w:instrText>
+              <w:instrText xml:space="preserve"> PAGEREF _Toc535188838 \h </w:instrText>
             </w:r>
             <w:r>
               <w:rPr>
@@ -1892,7 +1899,7 @@
               <w:lang w:eastAsia="en-GB"/>
             </w:rPr>
           </w:pPr>
-          <w:hyperlink w:anchor="_Toc535157060" w:history="1">
+          <w:hyperlink w:anchor="_Toc535188839" w:history="1">
             <w:r>
               <w:rPr>
                 <w:rStyle w:val="Hyperlink"/>
@@ -1919,7 +1926,7 @@
                 <w:noProof/>
                 <w:webHidden/>
               </w:rPr>
-              <w:instrText xml:space="preserve"> PAGEREF _Toc535157060 \h </w:instrText>
+              <w:instrText xml:space="preserve"> PAGEREF _Toc535188839 \h </w:instrText>
             </w:r>
             <w:r>
               <w:rPr>
@@ -1962,7 +1969,7 @@
               <w:lang w:eastAsia="en-GB"/>
             </w:rPr>
           </w:pPr>
-          <w:hyperlink w:anchor="_Toc535157061" w:history="1">
+          <w:hyperlink w:anchor="_Toc535188840" w:history="1">
             <w:r>
               <w:rPr>
                 <w:rStyle w:val="Hyperlink"/>
@@ -1989,7 +1996,7 @@
                 <w:noProof/>
                 <w:webHidden/>
               </w:rPr>
-              <w:instrText xml:space="preserve"> PAGEREF _Toc535157061 \h </w:instrText>
+              <w:instrText xml:space="preserve"> PAGEREF _Toc535188840 \h </w:instrText>
             </w:r>
             <w:r>
               <w:rPr>
@@ -2032,7 +2039,7 @@
               <w:lang w:eastAsia="en-GB"/>
             </w:rPr>
           </w:pPr>
-          <w:hyperlink w:anchor="_Toc535157062" w:history="1">
+          <w:hyperlink w:anchor="_Toc535188841" w:history="1">
             <w:r>
               <w:rPr>
                 <w:rStyle w:val="Hyperlink"/>
@@ -2059,7 +2066,7 @@
                 <w:noProof/>
                 <w:webHidden/>
               </w:rPr>
-              <w:instrText xml:space="preserve"> PAGEREF _Toc535157062 \h </w:instrText>
+              <w:instrText xml:space="preserve"> PAGEREF _Toc535188841 \h </w:instrText>
             </w:r>
             <w:r>
               <w:rPr>
@@ -2102,7 +2109,7 @@
               <w:lang w:eastAsia="en-GB"/>
             </w:rPr>
           </w:pPr>
-          <w:hyperlink w:anchor="_Toc535157063" w:history="1">
+          <w:hyperlink w:anchor="_Toc535188842" w:history="1">
             <w:r>
               <w:rPr>
                 <w:rStyle w:val="Hyperlink"/>
@@ -2129,7 +2136,7 @@
                 <w:noProof/>
                 <w:webHidden/>
               </w:rPr>
-              <w:instrText xml:space="preserve"> PAGEREF _Toc535157063 \h </w:instrText>
+              <w:instrText xml:space="preserve"> PAGEREF _Toc535188842 \h </w:instrText>
             </w:r>
             <w:r>
               <w:rPr>
@@ -2149,7 +2156,7 @@
                 <w:noProof/>
                 <w:webHidden/>
               </w:rPr>
-              <w:t>9</w:t>
+              <w:t>10</w:t>
             </w:r>
             <w:r>
               <w:rPr>
@@ -2172,7 +2179,7 @@
               <w:lang w:eastAsia="en-GB"/>
             </w:rPr>
           </w:pPr>
-          <w:hyperlink w:anchor="_Toc535157064" w:history="1">
+          <w:hyperlink w:anchor="_Toc535188843" w:history="1">
             <w:r>
               <w:rPr>
                 <w:rStyle w:val="Hyperlink"/>
@@ -2199,7 +2206,7 @@
                 <w:noProof/>
                 <w:webHidden/>
               </w:rPr>
-              <w:instrText xml:space="preserve"> PAGEREF _Toc535157064 \h </w:instrText>
+              <w:instrText xml:space="preserve"> PAGEREF _Toc535188843 \h </w:instrText>
             </w:r>
             <w:r>
               <w:rPr>
@@ -2219,7 +2226,7 @@
                 <w:noProof/>
                 <w:webHidden/>
               </w:rPr>
-              <w:t>9</w:t>
+              <w:t>12</w:t>
             </w:r>
             <w:r>
               <w:rPr>
@@ -2242,7 +2249,7 @@
               <w:lang w:eastAsia="en-GB"/>
             </w:rPr>
           </w:pPr>
-          <w:hyperlink w:anchor="_Toc535157065" w:history="1">
+          <w:hyperlink w:anchor="_Toc535188844" w:history="1">
             <w:r>
               <w:rPr>
                 <w:rStyle w:val="Hyperlink"/>
@@ -2269,7 +2276,7 @@
                 <w:noProof/>
                 <w:webHidden/>
               </w:rPr>
-              <w:instrText xml:space="preserve"> PAGEREF _Toc535157065 \h </w:instrText>
+              <w:instrText xml:space="preserve"> PAGEREF _Toc535188844 \h </w:instrText>
             </w:r>
             <w:r>
               <w:rPr>
@@ -2289,7 +2296,7 @@
                 <w:noProof/>
                 <w:webHidden/>
               </w:rPr>
-              <w:t>9</w:t>
+              <w:t>12</w:t>
             </w:r>
             <w:r>
               <w:rPr>
@@ -2312,7 +2319,7 @@
               <w:lang w:eastAsia="en-GB"/>
             </w:rPr>
           </w:pPr>
-          <w:hyperlink w:anchor="_Toc535157066" w:history="1">
+          <w:hyperlink w:anchor="_Toc535188845" w:history="1">
             <w:r>
               <w:rPr>
                 <w:rStyle w:val="Hyperlink"/>
@@ -2339,7 +2346,7 @@
                 <w:noProof/>
                 <w:webHidden/>
               </w:rPr>
-              <w:instrText xml:space="preserve"> PAGEREF _Toc535157066 \h </w:instrText>
+              <w:instrText xml:space="preserve"> PAGEREF _Toc535188845 \h </w:instrText>
             </w:r>
             <w:r>
               <w:rPr>
@@ -2359,7 +2366,7 @@
                 <w:noProof/>
                 <w:webHidden/>
               </w:rPr>
-              <w:t>9</w:t>
+              <w:t>12</w:t>
             </w:r>
             <w:r>
               <w:rPr>
@@ -2382,7 +2389,7 @@
               <w:lang w:eastAsia="en-GB"/>
             </w:rPr>
           </w:pPr>
-          <w:hyperlink w:anchor="_Toc535157067" w:history="1">
+          <w:hyperlink w:anchor="_Toc535188846" w:history="1">
             <w:r>
               <w:rPr>
                 <w:rStyle w:val="Hyperlink"/>
@@ -2409,7 +2416,7 @@
                 <w:noProof/>
                 <w:webHidden/>
               </w:rPr>
-              <w:instrText xml:space="preserve"> PAGEREF _Toc535157067 \h </w:instrText>
+              <w:instrText xml:space="preserve"> PAGEREF _Toc535188846 \h </w:instrText>
             </w:r>
             <w:r>
               <w:rPr>
@@ -2429,7 +2436,7 @@
                 <w:noProof/>
                 <w:webHidden/>
               </w:rPr>
-              <w:t>9</w:t>
+              <w:t>12</w:t>
             </w:r>
             <w:r>
               <w:rPr>
@@ -2452,7 +2459,7 @@
               <w:lang w:eastAsia="en-GB"/>
             </w:rPr>
           </w:pPr>
-          <w:hyperlink w:anchor="_Toc535157068" w:history="1">
+          <w:hyperlink w:anchor="_Toc535188847" w:history="1">
             <w:r>
               <w:rPr>
                 <w:rStyle w:val="Hyperlink"/>
@@ -2479,7 +2486,7 @@
                 <w:noProof/>
                 <w:webHidden/>
               </w:rPr>
-              <w:instrText xml:space="preserve"> PAGEREF _Toc535157068 \h </w:instrText>
+              <w:instrText xml:space="preserve"> PAGEREF _Toc535188847 \h </w:instrText>
             </w:r>
             <w:r>
               <w:rPr>
@@ -2499,7 +2506,7 @@
                 <w:noProof/>
                 <w:webHidden/>
               </w:rPr>
-              <w:t>9</w:t>
+              <w:t>13</w:t>
             </w:r>
             <w:r>
               <w:rPr>
@@ -2539,7 +2546,7 @@
           <w:u w:val="single"/>
         </w:rPr>
       </w:pPr>
-      <w:bookmarkStart w:id="0" w:name="_Toc535157051"/>
+      <w:bookmarkStart w:id="1" w:name="_Toc535188830"/>
       <w:r>
         <w:rPr>
           <w:sz w:val="32"/>
@@ -2548,7 +2555,7 @@
         <w:lastRenderedPageBreak/>
         <w:t>Introduction</w:t>
       </w:r>
-      <w:bookmarkEnd w:id="0"/>
+      <w:bookmarkEnd w:id="1"/>
     </w:p>
     <w:p>
       <w:r>
@@ -2575,7 +2582,7 @@
           <w:u w:val="single"/>
         </w:rPr>
       </w:pPr>
-      <w:bookmarkStart w:id="1" w:name="_Toc535157052"/>
+      <w:bookmarkStart w:id="2" w:name="_Toc535188831"/>
       <w:r>
         <w:rPr>
           <w:sz w:val="32"/>
@@ -2583,7 +2590,7 @@
         </w:rPr>
         <w:t>Security Techniques</w:t>
       </w:r>
-      <w:bookmarkEnd w:id="1"/>
+      <w:bookmarkEnd w:id="2"/>
     </w:p>
     <w:p>
       <w:r>
@@ -2889,7 +2896,7 @@
           <w:u w:val="single"/>
         </w:rPr>
       </w:pPr>
-      <w:bookmarkStart w:id="2" w:name="_Toc535157053"/>
+      <w:bookmarkStart w:id="3" w:name="_Toc535188832"/>
       <w:r>
         <w:rPr>
           <w:sz w:val="32"/>
@@ -2897,7 +2904,7 @@
         </w:rPr>
         <w:t>Specification</w:t>
       </w:r>
-      <w:bookmarkEnd w:id="2"/>
+      <w:bookmarkEnd w:id="3"/>
     </w:p>
     <w:p>
       <w:r>
@@ -2911,7 +2918,7 @@
           <w:sz w:val="28"/>
         </w:rPr>
       </w:pPr>
-      <w:bookmarkStart w:id="3" w:name="_Toc535157054"/>
+      <w:bookmarkStart w:id="4" w:name="_Toc535188833"/>
       <w:r>
         <w:rPr>
           <w:sz w:val="28"/>
@@ -2930,7 +2937,7 @@
         </w:rPr>
         <w:t>Specification</w:t>
       </w:r>
-      <w:bookmarkEnd w:id="3"/>
+      <w:bookmarkEnd w:id="4"/>
     </w:p>
     <w:p>
       <w:pPr>
@@ -3064,7 +3071,7 @@
           <w:sz w:val="28"/>
         </w:rPr>
       </w:pPr>
-      <w:bookmarkStart w:id="4" w:name="_Toc535157055"/>
+      <w:bookmarkStart w:id="5" w:name="_Toc535188834"/>
       <w:r>
         <w:rPr>
           <w:sz w:val="28"/>
@@ -3089,7 +3096,7 @@
         </w:rPr>
         <w:t xml:space="preserve"> Specification</w:t>
       </w:r>
-      <w:bookmarkEnd w:id="4"/>
+      <w:bookmarkEnd w:id="5"/>
     </w:p>
     <w:p>
       <w:pPr>
@@ -3159,7 +3166,7 @@
           <w:u w:val="single"/>
         </w:rPr>
       </w:pPr>
-      <w:bookmarkStart w:id="5" w:name="_Toc535157056"/>
+      <w:bookmarkStart w:id="6" w:name="_Toc535188835"/>
       <w:r>
         <w:rPr>
           <w:sz w:val="32"/>
@@ -3168,7 +3175,7 @@
         <w:lastRenderedPageBreak/>
         <w:t>Implementation</w:t>
       </w:r>
-      <w:bookmarkEnd w:id="5"/>
+      <w:bookmarkEnd w:id="6"/>
     </w:p>
     <w:p>
       <w:r>
@@ -3243,7 +3250,6 @@
       <w:r>
         <w:t xml:space="preserve"> created for the lab sessions when we were first learning how to use PHP with SLIM. This was simply done help have time during the application’s creation and allow us to implement more functionality into it.</w:t>
       </w:r>
-      <w:bookmarkStart w:id="6" w:name="_Toc535157057"/>
     </w:p>
     <w:p>
       <w:pPr>
@@ -3251,6 +3257,7 @@
           <w:sz w:val="28"/>
         </w:rPr>
       </w:pPr>
+      <w:bookmarkStart w:id="7" w:name="_Toc535188836"/>
       <w:r>
         <w:rPr>
           <w:rStyle w:val="Heading2Char"/>
@@ -3258,6 +3265,7 @@
         </w:rPr>
         <w:t>Use Case Diagram</w:t>
       </w:r>
+      <w:bookmarkEnd w:id="7"/>
       <w:r>
         <w:rPr>
           <w:noProof/>
@@ -3312,7 +3320,6 @@
           </wp:inline>
         </w:drawing>
       </w:r>
-      <w:bookmarkEnd w:id="6"/>
     </w:p>
     <w:p/>
     <w:p>
@@ -3323,7 +3330,7 @@
           <w:u w:val="single"/>
         </w:rPr>
       </w:pPr>
-      <w:bookmarkStart w:id="7" w:name="_Toc535157058"/>
+      <w:bookmarkStart w:id="8" w:name="_Toc535188837"/>
       <w:r>
         <w:rPr>
           <w:sz w:val="32"/>
@@ -3332,7 +3339,7 @@
         <w:lastRenderedPageBreak/>
         <w:t>Testing</w:t>
       </w:r>
-      <w:bookmarkEnd w:id="7"/>
+      <w:bookmarkEnd w:id="8"/>
     </w:p>
     <w:p>
       <w:pPr>
@@ -3341,14 +3348,14 @@
           <w:sz w:val="28"/>
         </w:rPr>
       </w:pPr>
-      <w:bookmarkStart w:id="8" w:name="_Toc535157059"/>
+      <w:bookmarkStart w:id="9" w:name="_Toc535188838"/>
       <w:r>
         <w:rPr>
           <w:sz w:val="28"/>
         </w:rPr>
         <w:t>Testing Strategy</w:t>
       </w:r>
-      <w:bookmarkEnd w:id="8"/>
+      <w:bookmarkEnd w:id="9"/>
     </w:p>
     <w:p>
       <w:r>
@@ -3453,7 +3460,7 @@
           <w:sz w:val="28"/>
         </w:rPr>
       </w:pPr>
-      <w:bookmarkStart w:id="9" w:name="_Toc535157060"/>
+      <w:bookmarkStart w:id="10" w:name="_Toc535188839"/>
       <w:r>
         <w:rPr>
           <w:sz w:val="28"/>
@@ -3461,7 +3468,7 @@
         <w:lastRenderedPageBreak/>
         <w:t>Testing Plan</w:t>
       </w:r>
-      <w:bookmarkEnd w:id="9"/>
+      <w:bookmarkEnd w:id="10"/>
     </w:p>
     <w:tbl>
       <w:tblPr>
@@ -4544,14 +4551,14 @@
           <w:sz w:val="28"/>
         </w:rPr>
       </w:pPr>
-      <w:bookmarkStart w:id="10" w:name="_Toc535157061"/>
+      <w:bookmarkStart w:id="11" w:name="_Toc535188840"/>
       <w:r>
         <w:rPr>
           <w:sz w:val="28"/>
         </w:rPr>
         <w:t>Testing Results</w:t>
       </w:r>
-      <w:bookmarkEnd w:id="10"/>
+      <w:bookmarkEnd w:id="11"/>
     </w:p>
     <w:tbl>
       <w:tblPr>
@@ -5386,7 +5393,7 @@
           <w:u w:val="single"/>
         </w:rPr>
       </w:pPr>
-      <w:bookmarkStart w:id="11" w:name="_Toc535157062"/>
+      <w:bookmarkStart w:id="12" w:name="_Toc535188841"/>
       <w:r>
         <w:rPr>
           <w:sz w:val="32"/>
@@ -5395,7 +5402,7 @@
         <w:lastRenderedPageBreak/>
         <w:t>Analysis and Recommendations</w:t>
       </w:r>
-      <w:bookmarkEnd w:id="11"/>
+      <w:bookmarkEnd w:id="12"/>
     </w:p>
     <w:p>
       <w:r>
@@ -5456,7 +5463,7 @@
           <w:u w:val="single"/>
         </w:rPr>
       </w:pPr>
-      <w:bookmarkStart w:id="12" w:name="_Toc535157063"/>
+      <w:bookmarkStart w:id="13" w:name="_Toc535188842"/>
       <w:r>
         <w:rPr>
           <w:sz w:val="32"/>
@@ -5465,7 +5472,7 @@
         <w:lastRenderedPageBreak/>
         <w:t>User Guide</w:t>
       </w:r>
-      <w:bookmarkEnd w:id="12"/>
+      <w:bookmarkEnd w:id="13"/>
     </w:p>
     <w:p>
       <w:pPr>
@@ -5889,7 +5896,7 @@
           <w:u w:val="single"/>
         </w:rPr>
       </w:pPr>
-      <w:bookmarkStart w:id="13" w:name="_Toc535157064"/>
+      <w:bookmarkStart w:id="14" w:name="_Toc535188843"/>
       <w:r>
         <w:rPr>
           <w:sz w:val="32"/>
@@ -5898,7 +5905,7 @@
         <w:lastRenderedPageBreak/>
         <w:t>Individual Contributions</w:t>
       </w:r>
-      <w:bookmarkEnd w:id="13"/>
+      <w:bookmarkEnd w:id="14"/>
     </w:p>
     <w:p>
       <w:r>
@@ -5918,14 +5925,14 @@
           <w:sz w:val="28"/>
         </w:rPr>
       </w:pPr>
-      <w:bookmarkStart w:id="14" w:name="_Toc535157065"/>
+      <w:bookmarkStart w:id="15" w:name="_Toc535188844"/>
       <w:r>
         <w:rPr>
           <w:sz w:val="28"/>
         </w:rPr>
         <w:t>Vinay Tailor</w:t>
       </w:r>
-      <w:bookmarkEnd w:id="14"/>
+      <w:bookmarkEnd w:id="15"/>
     </w:p>
     <w:p>
       <w:pPr>
@@ -6059,14 +6066,14 @@
           <w:sz w:val="28"/>
         </w:rPr>
       </w:pPr>
-      <w:bookmarkStart w:id="15" w:name="_Toc535157066"/>
+      <w:bookmarkStart w:id="16" w:name="_Toc535188845"/>
       <w:r>
         <w:rPr>
           <w:sz w:val="28"/>
         </w:rPr>
         <w:t>Mykolas Kaminskas</w:t>
       </w:r>
-      <w:bookmarkEnd w:id="15"/>
+      <w:bookmarkEnd w:id="16"/>
     </w:p>
     <w:p>
       <w:pPr>
@@ -6157,8 +6164,6 @@
       <w:r>
         <w:t xml:space="preserve"> and SQL wrapper</w:t>
       </w:r>
-      <w:bookmarkStart w:id="16" w:name="_GoBack"/>
-      <w:bookmarkEnd w:id="16"/>
     </w:p>
     <w:p>
       <w:pPr>
@@ -6179,7 +6184,7 @@
           <w:sz w:val="28"/>
         </w:rPr>
       </w:pPr>
-      <w:bookmarkStart w:id="17" w:name="_Toc535157067"/>
+      <w:bookmarkStart w:id="17" w:name="_Toc535188846"/>
       <w:r>
         <w:rPr>
           <w:sz w:val="28"/>
@@ -6292,8 +6297,6 @@
     </w:p>
     <w:p/>
     <w:p/>
-    <w:p/>
-    <w:p/>
     <w:p>
       <w:pPr>
         <w:pStyle w:val="Heading1"/>
@@ -6302,12 +6305,13 @@
           <w:u w:val="single"/>
         </w:rPr>
       </w:pPr>
-      <w:bookmarkStart w:id="18" w:name="_Toc535157068"/>
+      <w:bookmarkStart w:id="18" w:name="_Toc535188847"/>
       <w:r>
         <w:rPr>
           <w:sz w:val="32"/>
           <w:u w:val="single"/>
         </w:rPr>
+        <w:lastRenderedPageBreak/>
         <w:t>Bibliography</w:t>
       </w:r>
       <w:bookmarkEnd w:id="18"/>
@@ -6937,7 +6941,6 @@
     </w:p>
     <w:p>
       <w:r>
-        <w:lastRenderedPageBreak/>
         <w:t xml:space="preserve">OWASP (2014) </w:t>
       </w:r>
       <w:r>
@@ -6989,6 +6992,7 @@
     </w:p>
     <w:p>
       <w:r>
+        <w:lastRenderedPageBreak/>
         <w:t xml:space="preserve">Mike Chapple (2009) </w:t>
       </w:r>
       <w:r>
@@ -7057,7 +7061,7 @@
 </file>
 
 <file path=word/numbering.xml><?xml version="1.0" encoding="utf-8"?>
-<w:numbering xmlns:wpc="http://schemas.microsoft.com/office/word/2010/wordprocessingCanvas" xmlns:cx="http://schemas.microsoft.com/office/drawing/2014/chartex" xmlns:cx1="http://schemas.microsoft.com/office/drawing/2015/9/8/chartex" xmlns:cx2="http://schemas.microsoft.com/office/drawing/2015/10/21/chartex" xmlns:cx3="http://schemas.microsoft.com/office/drawing/2016/5/9/chartex" xmlns:cx4="http://schemas.microsoft.com/office/drawing/2016/5/10/chartex" xmlns:cx5="http://schemas.microsoft.com/office/drawing/2016/5/11/chartex" xmlns:cx6="http://schemas.microsoft.com/office/drawing/2016/5/12/chartex" xmlns:cx7="http://schemas.microsoft.com/office/drawing/2016/5/13/chartex" xmlns:cx8="http://schemas.microsoft.com/office/drawing/2016/5/14/chartex" xmlns:mc="http://schemas.openxmlformats.org/markup-compatibility/2006" xmlns:aink="http://schemas.microsoft.com/office/drawing/2016/ink" xmlns:am3d="http://schemas.microsoft.com/office/drawing/2017/model3d" xmlns:o="urn:schemas-microsoft-com:office:office" xmlns:r="http://schemas.openxmlformats.org/officeDocument/2006/relationships" xmlns:m="http://schemas.openxmlformats.org/officeDocument/2006/math" xmlns:v="urn:schemas-microsoft-com:vml" xmlns:wp14="http://schemas.microsoft.com/office/word/2010/wordprocessingDrawing" xmlns:wp="http://schemas.openxmlformats.org/drawingml/2006/wordprocessingDrawing" xmlns:w10="urn:schemas-microsoft-com:office:word" xmlns:w="http://schemas.openxmlformats.org/wordprocessingml/2006/main" xmlns:w14="http://schemas.microsoft.com/office/word/2010/wordml" xmlns:w15="http://schemas.microsoft.com/office/word/2012/wordml" xmlns:w16cid="http://schemas.microsoft.com/office/word/2016/wordml/cid" xmlns:w16se="http://schemas.microsoft.com/office/word/2015/wordml/symex" xmlns:wpg="http://schemas.microsoft.com/office/word/2010/wordprocessingGroup" xmlns:wpi="http://schemas.microsoft.com/office/word/2010/wordprocessingInk" xmlns:wne="http://schemas.microsoft.com/office/word/2006/wordml" xmlns:wps="http://schemas.microsoft.com/office/word/2010/wordprocessingShape" mc:Ignorable="w14 w15 w16se w16cid wp14">
+<w:numbering xmlns:wpc="http://schemas.microsoft.com/office/word/2010/wordprocessingCanvas" xmlns:cx="http://schemas.microsoft.com/office/drawing/2014/chartex" xmlns:cx1="http://schemas.microsoft.com/office/drawing/2015/9/8/chartex" xmlns:mc="http://schemas.openxmlformats.org/markup-compatibility/2006" xmlns:o="urn:schemas-microsoft-com:office:office" xmlns:r="http://schemas.openxmlformats.org/officeDocument/2006/relationships" xmlns:m="http://schemas.openxmlformats.org/officeDocument/2006/math" xmlns:v="urn:schemas-microsoft-com:vml" xmlns:wp14="http://schemas.microsoft.com/office/word/2010/wordprocessingDrawing" xmlns:wp="http://schemas.openxmlformats.org/drawingml/2006/wordprocessingDrawing" xmlns:w10="urn:schemas-microsoft-com:office:word" xmlns:w="http://schemas.openxmlformats.org/wordprocessingml/2006/main" xmlns:w14="http://schemas.microsoft.com/office/word/2010/wordml" xmlns:w15="http://schemas.microsoft.com/office/word/2012/wordml" xmlns:w16se="http://schemas.microsoft.com/office/word/2015/wordml/symex" xmlns:wpg="http://schemas.microsoft.com/office/word/2010/wordprocessingGroup" xmlns:wpi="http://schemas.microsoft.com/office/word/2010/wordprocessingInk" xmlns:wne="http://schemas.microsoft.com/office/word/2006/wordml" xmlns:wps="http://schemas.microsoft.com/office/word/2010/wordprocessingShape" mc:Ignorable="w14 w15 w16se wp14">
   <w:abstractNum w:abstractNumId="0" w15:restartNumberingAfterBreak="0">
     <w:nsid w:val="01F12CC9"/>
     <w:multiLevelType w:val="hybridMultilevel"/>
@@ -7526,7 +7530,7 @@
 </file>
 
 <file path=word/styles.xml><?xml version="1.0" encoding="utf-8"?>
-<w:styles xmlns:mc="http://schemas.openxmlformats.org/markup-compatibility/2006" xmlns:r="http://schemas.openxmlformats.org/officeDocument/2006/relationships" xmlns:w="http://schemas.openxmlformats.org/wordprocessingml/2006/main" xmlns:w14="http://schemas.microsoft.com/office/word/2010/wordml" xmlns:w15="http://schemas.microsoft.com/office/word/2012/wordml" xmlns:w16cid="http://schemas.microsoft.com/office/word/2016/wordml/cid" xmlns:w16se="http://schemas.microsoft.com/office/word/2015/wordml/symex" mc:Ignorable="w14 w15 w16se w16cid">
+<w:styles xmlns:mc="http://schemas.openxmlformats.org/markup-compatibility/2006" xmlns:r="http://schemas.openxmlformats.org/officeDocument/2006/relationships" xmlns:w="http://schemas.openxmlformats.org/wordprocessingml/2006/main" xmlns:w14="http://schemas.microsoft.com/office/word/2010/wordml" xmlns:w15="http://schemas.microsoft.com/office/word/2012/wordml" xmlns:w16se="http://schemas.microsoft.com/office/word/2015/wordml/symex" mc:Ignorable="w14 w15 w16se">
   <w:docDefaults>
     <w:rPrDefault>
       <w:rPr>
@@ -7542,7 +7546,7 @@
       </w:pPr>
     </w:pPrDefault>
   </w:docDefaults>
-  <w:latentStyles w:defLockedState="0" w:defUIPriority="99" w:defSemiHidden="0" w:defUnhideWhenUsed="0" w:defQFormat="0" w:count="375">
+  <w:latentStyles w:defLockedState="0" w:defUIPriority="99" w:defSemiHidden="0" w:defUnhideWhenUsed="0" w:defQFormat="0" w:count="371">
     <w:lsdException w:name="Normal" w:uiPriority="0" w:qFormat="1"/>
     <w:lsdException w:name="heading 1" w:uiPriority="9" w:qFormat="1"/>
     <w:lsdException w:name="heading 2" w:semiHidden="1" w:uiPriority="9" w:unhideWhenUsed="1" w:qFormat="1"/>
@@ -7648,6 +7652,7 @@
     <w:lsdException w:name="HTML Sample" w:semiHidden="1" w:unhideWhenUsed="1"/>
     <w:lsdException w:name="HTML Typewriter" w:semiHidden="1" w:unhideWhenUsed="1"/>
     <w:lsdException w:name="HTML Variable" w:semiHidden="1" w:unhideWhenUsed="1"/>
+    <w:lsdException w:name="Normal Table" w:semiHidden="1" w:unhideWhenUsed="1"/>
     <w:lsdException w:name="annotation subject" w:semiHidden="1" w:unhideWhenUsed="1"/>
     <w:lsdException w:name="No List" w:semiHidden="1" w:unhideWhenUsed="1"/>
     <w:lsdException w:name="Outline List 1" w:semiHidden="1" w:unhideWhenUsed="1"/>
@@ -7691,8 +7696,10 @@
     <w:lsdException w:name="Table Elegant" w:semiHidden="1" w:unhideWhenUsed="1"/>
     <w:lsdException w:name="Table Professional" w:semiHidden="1" w:unhideWhenUsed="1"/>
     <w:lsdException w:name="Table Subtle 1" w:semiHidden="1" w:unhideWhenUsed="1"/>
+    <w:lsdException w:name="Table Subtle 2" w:semiHidden="1" w:unhideWhenUsed="1"/>
     <w:lsdException w:name="Table Web 1" w:semiHidden="1" w:unhideWhenUsed="1"/>
     <w:lsdException w:name="Table Web 2" w:semiHidden="1" w:unhideWhenUsed="1"/>
+    <w:lsdException w:name="Table Web 3" w:semiHidden="1" w:unhideWhenUsed="1"/>
     <w:lsdException w:name="Balloon Text" w:semiHidden="1" w:unhideWhenUsed="1"/>
     <w:lsdException w:name="Table Grid" w:uiPriority="59"/>
     <w:lsdException w:name="Table Theme" w:semiHidden="1" w:unhideWhenUsed="1"/>
@@ -7911,10 +7918,6 @@
     <w:lsdException w:name="List Table 5 Dark Accent 6" w:uiPriority="50"/>
     <w:lsdException w:name="List Table 6 Colorful Accent 6" w:uiPriority="51"/>
     <w:lsdException w:name="List Table 7 Colorful Accent 6" w:uiPriority="52"/>
-    <w:lsdException w:name="Mention" w:semiHidden="1" w:unhideWhenUsed="1"/>
-    <w:lsdException w:name="Smart Hyperlink" w:semiHidden="1" w:unhideWhenUsed="1"/>
-    <w:lsdException w:name="Hashtag" w:semiHidden="1" w:unhideWhenUsed="1"/>
-    <w:lsdException w:name="Unresolved Mention" w:semiHidden="1" w:unhideWhenUsed="1"/>
   </w:latentStyles>
   <w:style w:type="paragraph" w:default="1" w:styleId="Normal">
     <w:name w:val="Normal"/>
@@ -8572,7 +8575,7 @@
 </file>
 
 <file path=customXml/itemProps1.xml><?xml version="1.0" encoding="utf-8"?>
-<ds:datastoreItem xmlns:ds="http://schemas.openxmlformats.org/officeDocument/2006/customXml" ds:itemID="{AEB02BE2-C6AE-A340-BCEA-B029D5C56E09}">
+<ds:datastoreItem xmlns:ds="http://schemas.openxmlformats.org/officeDocument/2006/customXml" ds:itemID="{B37320A8-C987-41CE-AB12-0B3312F39426}">
   <ds:schemaRefs>
     <ds:schemaRef ds:uri="http://schemas.openxmlformats.org/officeDocument/2006/bibliography"/>
   </ds:schemaRefs>

</xml_diff>